<commit_message>
livrable 4 et quelques autres modif
</commit_message>
<xml_diff>
--- a/Gestion_de_projet/Product_Backlog.docx
+++ b/Gestion_de_projet/Product_Backlog.docx
@@ -586,6 +586,7 @@
           <w:bCs/>
         </w:rPr>
       </w:pPr>
+      <w:bookmarkStart w:id="6" w:name="_Hlk180076058"/>
       <w:r>
         <w:rPr>
           <w:b/>
@@ -2240,6 +2241,7 @@
           </w:p>
         </w:tc>
       </w:tr>
+      <w:bookmarkEnd w:id="6"/>
       <w:tr>
         <w:trPr>
           <w:gridBefore w:val="1"/>
@@ -5561,6 +5563,8 @@
           <w:bCs/>
         </w:rPr>
       </w:pPr>
+      <w:bookmarkStart w:id="7" w:name="_Hlk180075972"/>
+      <w:bookmarkStart w:id="8" w:name="_Hlk180076214"/>
       <w:r>
         <w:rPr>
           <w:rFonts w:ascii="Calibri" w:hAnsi="Calibri" w:cs="Calibri"/>
@@ -6286,6 +6290,7 @@
           </w:p>
         </w:tc>
       </w:tr>
+      <w:bookmarkEnd w:id="7"/>
       <w:tr>
         <w:trPr>
           <w:trHeight w:val="3000"/>
@@ -7063,18 +7068,16 @@
                 <w14:ligatures w14:val="none"/>
               </w:rPr>
             </w:pPr>
-            <w:proofErr w:type="spellStart"/>
-            <w:r>
-              <w:rPr>
-                <w:rFonts w:ascii="Calibri" w:eastAsia="Times New Roman" w:hAnsi="Calibri" w:cs="Calibri"/>
-                <w:color w:val="000000"/>
-                <w:kern w:val="0"/>
-                <w:lang w:eastAsia="en-CA"/>
-                <w14:ligatures w14:val="none"/>
-              </w:rPr>
-              <w:t>Encryption</w:t>
-            </w:r>
-            <w:proofErr w:type="spellEnd"/>
+            <w:r>
+              <w:rPr>
+                <w:rFonts w:ascii="Calibri" w:eastAsia="Times New Roman" w:hAnsi="Calibri" w:cs="Calibri"/>
+                <w:color w:val="000000"/>
+                <w:kern w:val="0"/>
+                <w:lang w:eastAsia="en-CA"/>
+                <w14:ligatures w14:val="none"/>
+              </w:rPr>
+              <w:t>Encryptions</w:t>
+            </w:r>
             <w:r>
               <w:rPr>
                 <w:rFonts w:ascii="Calibri" w:eastAsia="Times New Roman" w:hAnsi="Calibri" w:cs="Calibri"/>
@@ -7449,6 +7452,7 @@
           </w:p>
         </w:tc>
       </w:tr>
+      <w:bookmarkEnd w:id="8"/>
       <w:tr>
         <w:trPr>
           <w:trHeight w:val="4200"/>
@@ -12365,27 +12369,6 @@
 </file>
 
 <file path=customXml/item1.xml><?xml version="1.0" encoding="utf-8"?>
-<b:Sources xmlns:b="http://schemas.openxmlformats.org/officeDocument/2006/bibliography" xmlns="http://schemas.openxmlformats.org/officeDocument/2006/bibliography" SelectedStyle="\APASixthEditionOfficeOnline.xsl" StyleName="APA" Version="6"/>
-</file>
-
-<file path=customXml/item2.xml><?xml version="1.0" encoding="utf-8"?>
-<p:properties xmlns:p="http://schemas.microsoft.com/office/2006/metadata/properties" xmlns:xsi="http://www.w3.org/2001/XMLSchema-instance" xmlns:pc="http://schemas.microsoft.com/office/infopath/2007/PartnerControls">
-  <documentManagement>
-    <_activity xmlns="fe95d5bd-a0d1-4d79-8f90-c6b24401290f" xsi:nil="true"/>
-  </documentManagement>
-</p:properties>
-</file>
-
-<file path=customXml/item3.xml><?xml version="1.0" encoding="utf-8"?>
-<?mso-contentType ?>
-<FormTemplates xmlns="http://schemas.microsoft.com/sharepoint/v3/contenttype/forms">
-  <Display>DocumentLibraryForm</Display>
-  <Edit>DocumentLibraryForm</Edit>
-  <New>DocumentLibraryForm</New>
-</FormTemplates>
-</file>
-
-<file path=customXml/item4.xml><?xml version="1.0" encoding="utf-8"?>
 <ct:contentTypeSchema xmlns:ct="http://schemas.microsoft.com/office/2006/metadata/contentType" xmlns:ma="http://schemas.microsoft.com/office/2006/metadata/properties/metaAttributes" ct:_="" ma:_="" ma:contentTypeName="Document" ma:contentTypeID="0x0101004C6CFFFDFF18D947B204CD0880AC2ACC" ma:contentTypeVersion="14" ma:contentTypeDescription="Crée un document." ma:contentTypeScope="" ma:versionID="791c186cd73907304f4803c4049080c6">
   <xsd:schema xmlns:xsd="http://www.w3.org/2001/XMLSchema" xmlns:xs="http://www.w3.org/2001/XMLSchema" xmlns:p="http://schemas.microsoft.com/office/2006/metadata/properties" xmlns:ns3="fe95d5bd-a0d1-4d79-8f90-c6b24401290f" xmlns:ns4="abcbbc46-1b92-404d-b6d1-c6802466baeb" targetNamespace="http://schemas.microsoft.com/office/2006/metadata/properties" ma:root="true" ma:fieldsID="7956ba1cb80618863c07a695083909eb" ns3:_="" ns4:_="">
     <xsd:import namespace="fe95d5bd-a0d1-4d79-8f90-c6b24401290f"/>
@@ -12612,33 +12595,28 @@
 </ct:contentTypeSchema>
 </file>
 
-<file path=customXml/itemProps1.xml><?xml version="1.0" encoding="utf-8"?>
-<ds:datastoreItem xmlns:ds="http://schemas.openxmlformats.org/officeDocument/2006/customXml" ds:itemID="{CDF03823-ACAB-484A-B48E-55E1C181472A}">
-  <ds:schemaRefs>
-    <ds:schemaRef ds:uri="http://schemas.openxmlformats.org/officeDocument/2006/bibliography"/>
-  </ds:schemaRefs>
-</ds:datastoreItem>
+<file path=customXml/item2.xml><?xml version="1.0" encoding="utf-8"?>
+<?mso-contentType ?>
+<FormTemplates xmlns="http://schemas.microsoft.com/sharepoint/v3/contenttype/forms">
+  <Display>DocumentLibraryForm</Display>
+  <Edit>DocumentLibraryForm</Edit>
+  <New>DocumentLibraryForm</New>
+</FormTemplates>
 </file>
 
-<file path=customXml/itemProps2.xml><?xml version="1.0" encoding="utf-8"?>
-<ds:datastoreItem xmlns:ds="http://schemas.openxmlformats.org/officeDocument/2006/customXml" ds:itemID="{A01C7CED-62D4-48B7-BDF9-6C7E8077ACCE}">
-  <ds:schemaRefs>
-    <ds:schemaRef ds:uri="http://schemas.microsoft.com/office/2006/metadata/properties"/>
-    <ds:schemaRef ds:uri="http://schemas.microsoft.com/office/infopath/2007/PartnerControls"/>
-    <ds:schemaRef ds:uri="fe95d5bd-a0d1-4d79-8f90-c6b24401290f"/>
-  </ds:schemaRefs>
-</ds:datastoreItem>
+<file path=customXml/item3.xml><?xml version="1.0" encoding="utf-8"?>
+<p:properties xmlns:p="http://schemas.microsoft.com/office/2006/metadata/properties" xmlns:xsi="http://www.w3.org/2001/XMLSchema-instance" xmlns:pc="http://schemas.microsoft.com/office/infopath/2007/PartnerControls">
+  <documentManagement>
+    <_activity xmlns="fe95d5bd-a0d1-4d79-8f90-c6b24401290f" xsi:nil="true"/>
+  </documentManagement>
+</p:properties>
 </file>
 
-<file path=customXml/itemProps3.xml><?xml version="1.0" encoding="utf-8"?>
-<ds:datastoreItem xmlns:ds="http://schemas.openxmlformats.org/officeDocument/2006/customXml" ds:itemID="{566296F1-3DB7-4F07-B208-D8B1EE2631FA}">
-  <ds:schemaRefs>
-    <ds:schemaRef ds:uri="http://schemas.microsoft.com/sharepoint/v3/contenttype/forms"/>
-  </ds:schemaRefs>
-</ds:datastoreItem>
+<file path=customXml/item4.xml><?xml version="1.0" encoding="utf-8"?>
+<b:Sources xmlns:b="http://schemas.openxmlformats.org/officeDocument/2006/bibliography" xmlns="http://schemas.openxmlformats.org/officeDocument/2006/bibliography" SelectedStyle="\APASixthEditionOfficeOnline.xsl" StyleName="APA" Version="6"/>
 </file>
 
-<file path=customXml/itemProps4.xml><?xml version="1.0" encoding="utf-8"?>
+<file path=customXml/itemProps1.xml><?xml version="1.0" encoding="utf-8"?>
 <ds:datastoreItem xmlns:ds="http://schemas.openxmlformats.org/officeDocument/2006/customXml" ds:itemID="{0053A040-DC93-4B27-A8B0-2DDCD72479C1}">
   <ds:schemaRefs>
     <ds:schemaRef ds:uri="http://schemas.microsoft.com/office/2006/metadata/contentType"/>
@@ -12655,4 +12633,30 @@
     <ds:schemaRef ds:uri="http://schemas.microsoft.com/internal/obd"/>
   </ds:schemaRefs>
 </ds:datastoreItem>
+</file>
+
+<file path=customXml/itemProps2.xml><?xml version="1.0" encoding="utf-8"?>
+<ds:datastoreItem xmlns:ds="http://schemas.openxmlformats.org/officeDocument/2006/customXml" ds:itemID="{566296F1-3DB7-4F07-B208-D8B1EE2631FA}">
+  <ds:schemaRefs>
+    <ds:schemaRef ds:uri="http://schemas.microsoft.com/sharepoint/v3/contenttype/forms"/>
+  </ds:schemaRefs>
+</ds:datastoreItem>
+</file>
+
+<file path=customXml/itemProps3.xml><?xml version="1.0" encoding="utf-8"?>
+<ds:datastoreItem xmlns:ds="http://schemas.openxmlformats.org/officeDocument/2006/customXml" ds:itemID="{A01C7CED-62D4-48B7-BDF9-6C7E8077ACCE}">
+  <ds:schemaRefs>
+    <ds:schemaRef ds:uri="http://schemas.microsoft.com/office/2006/metadata/properties"/>
+    <ds:schemaRef ds:uri="http://schemas.microsoft.com/office/infopath/2007/PartnerControls"/>
+    <ds:schemaRef ds:uri="fe95d5bd-a0d1-4d79-8f90-c6b24401290f"/>
+  </ds:schemaRefs>
+</ds:datastoreItem>
+</file>
+
+<file path=customXml/itemProps4.xml><?xml version="1.0" encoding="utf-8"?>
+<ds:datastoreItem xmlns:ds="http://schemas.openxmlformats.org/officeDocument/2006/customXml" ds:itemID="{CDF03823-ACAB-484A-B48E-55E1C181472A}">
+  <ds:schemaRefs>
+    <ds:schemaRef ds:uri="http://schemas.openxmlformats.org/officeDocument/2006/bibliography"/>
+  </ds:schemaRefs>
+</ds:datastoreItem>
 </file>
</xml_diff>